<commit_message>
Ejercicios de practicas de TS subidos a dia 17/01/2023
</commit_message>
<xml_diff>
--- a/formas de registrar parametros.docx
+++ b/formas de registrar parametros.docx
@@ -711,6 +711,7 @@
         <w:t xml:space="preserve"> </w:t>
       </w:r>
       <w:proofErr w:type="spellStart"/>
+      <w:proofErr w:type="gramStart"/>
       <w:r>
         <w:rPr>
           <w:rFonts w:ascii="mononoki Nerd Font" w:eastAsia="Times New Roman" w:hAnsi="mononoki Nerd Font" w:cs="Times New Roman"/>
@@ -731,6 +732,7 @@
         </w:rPr>
         <w:t>request</w:t>
       </w:r>
+      <w:proofErr w:type="gramEnd"/>
       <w:r>
         <w:rPr>
           <w:rFonts w:ascii="mononoki Nerd Font" w:eastAsia="Times New Roman" w:hAnsi="mononoki Nerd Font" w:cs="Times New Roman"/>
@@ -1271,18 +1273,18 @@
           <w:lang w:eastAsia="es-ES"/>
         </w:rPr>
         <w:drawing>
-          <wp:anchor distT="0" distB="0" distL="114300" distR="114300" simplePos="0" relativeHeight="251660288" behindDoc="0" locked="0" layoutInCell="1" allowOverlap="1" wp14:anchorId="5A159CFA" wp14:editId="2A3BFB97">
+          <wp:anchor distT="0" distB="0" distL="114300" distR="114300" simplePos="0" relativeHeight="251664384" behindDoc="0" locked="0" layoutInCell="1" allowOverlap="1" wp14:anchorId="44BCEC7C" wp14:editId="4F13EF01">
             <wp:simplePos x="0" y="0"/>
             <wp:positionH relativeFrom="margin">
               <wp:align>left</wp:align>
             </wp:positionH>
             <wp:positionV relativeFrom="page">
-              <wp:posOffset>8857027</wp:posOffset>
+              <wp:posOffset>7166679</wp:posOffset>
             </wp:positionV>
-            <wp:extent cx="5086350" cy="1114425"/>
-            <wp:effectExtent l="0" t="0" r="0" b="9525"/>
+            <wp:extent cx="3943350" cy="1383665"/>
+            <wp:effectExtent l="0" t="0" r="0" b="6985"/>
             <wp:wrapTopAndBottom/>
-            <wp:docPr id="4" name="Imagen 4"/>
+            <wp:docPr id="7" name="Imagen 7"/>
             <wp:cNvGraphicFramePr>
               <a:graphicFrameLocks xmlns:a="http://schemas.openxmlformats.org/drawingml/2006/main" noChangeAspect="1"/>
             </wp:cNvGraphicFramePr>
@@ -1308,7 +1310,7 @@
                   <pic:spPr>
                     <a:xfrm>
                       <a:off x="0" y="0"/>
-                      <a:ext cx="5086350" cy="1114425"/>
+                      <a:ext cx="3943350" cy="1383665"/>
                     </a:xfrm>
                     <a:prstGeom prst="rect">
                       <a:avLst/>
@@ -1317,6 +1319,12 @@
                 </pic:pic>
               </a:graphicData>
             </a:graphic>
+            <wp14:sizeRelH relativeFrom="margin">
+              <wp14:pctWidth>0</wp14:pctWidth>
+            </wp14:sizeRelH>
+            <wp14:sizeRelV relativeFrom="margin">
+              <wp14:pctHeight>0</wp14:pctHeight>
+            </wp14:sizeRelV>
           </wp:anchor>
         </w:drawing>
       </w:r>
@@ -1326,18 +1334,18 @@
           <w:lang w:eastAsia="es-ES"/>
         </w:rPr>
         <w:drawing>
-          <wp:anchor distT="0" distB="0" distL="114300" distR="114300" simplePos="0" relativeHeight="251659264" behindDoc="0" locked="0" layoutInCell="1" allowOverlap="1" wp14:anchorId="1668F12B" wp14:editId="7EDFE86D">
+          <wp:anchor distT="0" distB="0" distL="114300" distR="114300" simplePos="0" relativeHeight="251660288" behindDoc="0" locked="0" layoutInCell="1" allowOverlap="1" wp14:anchorId="5A159CFA" wp14:editId="09BF909A">
             <wp:simplePos x="0" y="0"/>
             <wp:positionH relativeFrom="margin">
               <wp:align>left</wp:align>
             </wp:positionH>
             <wp:positionV relativeFrom="page">
-              <wp:posOffset>7164449</wp:posOffset>
+              <wp:posOffset>8857027</wp:posOffset>
             </wp:positionV>
-            <wp:extent cx="3638550" cy="1466850"/>
-            <wp:effectExtent l="0" t="0" r="0" b="0"/>
+            <wp:extent cx="5086350" cy="1114425"/>
+            <wp:effectExtent l="0" t="0" r="0" b="9525"/>
             <wp:wrapTopAndBottom/>
-            <wp:docPr id="3" name="Imagen 3"/>
+            <wp:docPr id="4" name="Imagen 4"/>
             <wp:cNvGraphicFramePr>
               <a:graphicFrameLocks xmlns:a="http://schemas.openxmlformats.org/drawingml/2006/main" noChangeAspect="1"/>
             </wp:cNvGraphicFramePr>
@@ -1363,7 +1371,7 @@
                   <pic:spPr>
                     <a:xfrm>
                       <a:off x="0" y="0"/>
-                      <a:ext cx="3638550" cy="1466850"/>
+                      <a:ext cx="5086350" cy="1114425"/>
                     </a:xfrm>
                     <a:prstGeom prst="rect">
                       <a:avLst/>
@@ -1408,6 +1416,8 @@
           <w:u w:val="single"/>
         </w:rPr>
       </w:pPr>
+      <w:bookmarkStart w:id="0" w:name="_GoBack"/>
+      <w:bookmarkEnd w:id="0"/>
       <w:r>
         <w:rPr>
           <w:b/>
@@ -2093,6 +2103,7 @@
         </w:rPr>
         <w:t xml:space="preserve"> </w:t>
       </w:r>
+      <w:proofErr w:type="gramStart"/>
       <w:r>
         <w:rPr>
           <w:sz w:val="28"/>
@@ -2135,6 +2146,7 @@
         </w:rPr>
         <w:t>variables</w:t>
       </w:r>
+      <w:proofErr w:type="gramEnd"/>
       <w:r>
         <w:rPr>
           <w:rFonts w:ascii="Roboto Mono" w:eastAsia="Times New Roman" w:hAnsi="Roboto Mono" w:cs="Courier New"/>
@@ -3667,8 +3679,6 @@
           <w:u w:val="single"/>
         </w:rPr>
       </w:pPr>
-      <w:bookmarkStart w:id="0" w:name="_GoBack"/>
-      <w:bookmarkEnd w:id="0"/>
       <w:r>
         <w:rPr>
           <w:b/>

</xml_diff>